<commit_message>
Update file rename in 屏幕录制
</commit_message>
<xml_diff>
--- a/2015/屏幕录像专家使用指南/屏幕录像专家使用指南.docx
+++ b/2015/屏幕录像专家使用指南/屏幕录像专家使用指南.docx
@@ -1,6 +1,6 @@
 
 <file path=word/document.xml><?xml version="1.0" encoding="utf-8"?>
-<w:document xmlns:wpc="http://schemas.microsoft.com/office/word/2010/wordprocessingCanvas" xmlns:mc="http://schemas.openxmlformats.org/markup-compatibility/2006" xmlns:o="urn:schemas-microsoft-com:office:office" xmlns:r="http://schemas.openxmlformats.org/officeDocument/2006/relationships" xmlns:m="http://schemas.openxmlformats.org/officeDocument/2006/math" xmlns:v="urn:schemas-microsoft-com:vml" xmlns:wp14="http://schemas.microsoft.com/office/word/2010/wordprocessingDrawing" xmlns:wp="http://schemas.openxmlformats.org/drawingml/2006/wordprocessingDrawing" xmlns:w10="urn:schemas-microsoft-com:office:word" xmlns:w="http://schemas.openxmlformats.org/wordprocessingml/2006/main" xmlns:w14="http://schemas.microsoft.com/office/word/2010/wordml" xmlns:wpg="http://schemas.microsoft.com/office/word/2010/wordprocessingGroup" xmlns:wpi="http://schemas.microsoft.com/office/word/2010/wordprocessingInk" xmlns:wne="http://schemas.microsoft.com/office/word/2006/wordml" xmlns:wps="http://schemas.microsoft.com/office/word/2010/wordprocessingShape" mc:Ignorable="w14 wp14">
+<w:document xmlns:wpc="http://schemas.microsoft.com/office/word/2010/wordprocessingCanvas" xmlns:mo="http://schemas.microsoft.com/office/mac/office/2008/main" xmlns:mc="http://schemas.openxmlformats.org/markup-compatibility/2006" xmlns:mv="urn:schemas-microsoft-com:mac:vml" xmlns:o="urn:schemas-microsoft-com:office:office" xmlns:r="http://schemas.openxmlformats.org/officeDocument/2006/relationships" xmlns:m="http://schemas.openxmlformats.org/officeDocument/2006/math" xmlns:v="urn:schemas-microsoft-com:vml" xmlns:wp14="http://schemas.microsoft.com/office/word/2010/wordprocessingDrawing" xmlns:wp="http://schemas.openxmlformats.org/drawingml/2006/wordprocessingDrawing" xmlns:w10="urn:schemas-microsoft-com:office:word" xmlns:w="http://schemas.openxmlformats.org/wordprocessingml/2006/main" xmlns:w14="http://schemas.microsoft.com/office/word/2010/wordml" xmlns:wpg="http://schemas.microsoft.com/office/word/2010/wordprocessingGroup" xmlns:wpi="http://schemas.microsoft.com/office/word/2010/wordprocessingInk" xmlns:wne="http://schemas.microsoft.com/office/word/2006/wordml" xmlns:wps="http://schemas.microsoft.com/office/word/2010/wordprocessingShape" mc:Ignorable="w14 wp14">
   <w:body>
     <w:p>
       <w:pPr>
@@ -140,7 +140,6 @@
         <w:spacing w:line="360" w:lineRule="auto"/>
         <w:ind w:firstLineChars="0"/>
         <w:rPr>
-          <w:rFonts w:hint="eastAsia"/>
           <w:sz w:val="24"/>
           <w:szCs w:val="24"/>
         </w:rPr>
@@ -171,7 +170,7 @@
           <w:szCs w:val="24"/>
         </w:rPr>
         <w:drawing>
-          <wp:inline distT="0" distB="0" distL="0" distR="0">
+          <wp:inline distT="0" distB="0" distL="0" distR="0" wp14:anchorId="029BDF52" wp14:editId="30D30822">
             <wp:extent cx="5276850" cy="3876675"/>
             <wp:effectExtent l="0" t="0" r="0" b="9525"/>
             <wp:docPr id="1" name="图片 1" descr="D:\武斌百度云\Documents\CVBI\屏幕录像专家使用指南\pic\录制目标2.PNG"/>
@@ -211,7 +210,7 @@
                       <a:noFill/>
                     </a:ln>
                     <a:extLst>
-                      <a:ext uri="{53640926-AAD7-44D8-BBD7-CCE9431645EC}">
+                      <a:ext uri="{53640926-AAD7-44d8-BBD7-CCE9431645EC}">
                         <a14:shadowObscured xmlns:a14="http://schemas.microsoft.com/office/drawing/2010/main"/>
                       </a:ext>
                     </a:extLst>
@@ -344,25 +343,7 @@
           <w:sz w:val="24"/>
           <w:szCs w:val="24"/>
         </w:rPr>
-        <w:t>手动设定录制范围，根据选择范围进行录制，如果目标窗口因为最小</w:t>
-      </w:r>
-      <w:proofErr w:type="gramStart"/>
-      <w:r>
-        <w:rPr>
-          <w:rFonts w:hint="eastAsia"/>
-          <w:sz w:val="24"/>
-          <w:szCs w:val="24"/>
-        </w:rPr>
-        <w:t>化或者</w:t>
-      </w:r>
-      <w:proofErr w:type="gramEnd"/>
-      <w:r>
-        <w:rPr>
-          <w:rFonts w:hint="eastAsia"/>
-          <w:sz w:val="24"/>
-          <w:szCs w:val="24"/>
-        </w:rPr>
-        <w:t>其他原因不在录制范围，则无法录制相关内容。</w:t>
+        <w:t>手动设定录制范围，根据选择范围进行录制，如果目标窗口因为最小化或者其他原因不在录制范围，则无法录制相关内容。</w:t>
       </w:r>
     </w:p>
     <w:p>
@@ -453,25 +434,7 @@
           <w:sz w:val="24"/>
           <w:szCs w:val="24"/>
         </w:rPr>
-        <w:t>，不要采用先</w:t>
-      </w:r>
-      <w:proofErr w:type="gramStart"/>
-      <w:r>
-        <w:rPr>
-          <w:rFonts w:hint="eastAsia"/>
-          <w:sz w:val="24"/>
-          <w:szCs w:val="24"/>
-        </w:rPr>
-        <w:t>录制再</w:t>
-      </w:r>
-      <w:proofErr w:type="gramEnd"/>
-      <w:r>
-        <w:rPr>
-          <w:rFonts w:hint="eastAsia"/>
-          <w:sz w:val="24"/>
-          <w:szCs w:val="24"/>
-        </w:rPr>
-        <w:t>最大化的方法，应</w:t>
+        <w:t>，不要采用先录制再最大化的方法，应</w:t>
       </w:r>
       <w:r>
         <w:rPr>
@@ -501,7 +464,7 @@
           <w:szCs w:val="24"/>
         </w:rPr>
         <w:drawing>
-          <wp:inline distT="0" distB="0" distL="0" distR="0" wp14:anchorId="5B2C7A77" wp14:editId="5462FBD3">
+          <wp:inline distT="0" distB="0" distL="0" distR="0" wp14:anchorId="2AEBD4CD" wp14:editId="344F7BCA">
             <wp:extent cx="5276850" cy="3952875"/>
             <wp:effectExtent l="0" t="0" r="0" b="9525"/>
             <wp:docPr id="3" name="图片 3" descr="C:\Users\wubin\Desktop\屏幕录像说明\录制目标_副本.png"/>
@@ -658,7 +621,7 @@
           <w:szCs w:val="24"/>
         </w:rPr>
         <w:drawing>
-          <wp:inline distT="0" distB="0" distL="0" distR="0" wp14:anchorId="7463AA43" wp14:editId="2E87B9A9">
+          <wp:inline distT="0" distB="0" distL="0" distR="0" wp14:anchorId="684CBA83" wp14:editId="629C3464">
             <wp:extent cx="1790700" cy="3067050"/>
             <wp:effectExtent l="0" t="0" r="0" b="0"/>
             <wp:docPr id="4" name="图片 4" descr="C:\Users\wubin\Desktop\屏幕录像说明\qq状态设置_副本.png"/>
@@ -749,8 +712,6 @@
         </w:rPr>
         <w:t>在进行屏幕录制时，请关闭“</w:t>
       </w:r>
-      <w:bookmarkStart w:id="0" w:name="_GoBack"/>
-      <w:bookmarkEnd w:id="0"/>
       <w:r>
         <w:rPr>
           <w:rFonts w:hint="eastAsia"/>
@@ -778,7 +739,6 @@
         <w:spacing w:line="360" w:lineRule="auto"/>
         <w:ind w:firstLineChars="0"/>
         <w:rPr>
-          <w:rFonts w:hint="eastAsia"/>
           <w:sz w:val="24"/>
           <w:szCs w:val="24"/>
         </w:rPr>
@@ -806,7 +766,6 @@
         <w:spacing w:line="360" w:lineRule="auto"/>
         <w:ind w:left="360" w:firstLineChars="0" w:firstLine="0"/>
         <w:rPr>
-          <w:rFonts w:hint="eastAsia"/>
           <w:sz w:val="24"/>
           <w:szCs w:val="24"/>
         </w:rPr>
@@ -846,7 +805,6 @@
         <w:spacing w:line="360" w:lineRule="auto"/>
         <w:ind w:firstLineChars="0"/>
         <w:rPr>
-          <w:rFonts w:hint="eastAsia"/>
           <w:sz w:val="24"/>
           <w:szCs w:val="24"/>
         </w:rPr>
@@ -874,7 +832,6 @@
         <w:spacing w:line="360" w:lineRule="auto"/>
         <w:ind w:left="360" w:firstLineChars="0" w:firstLine="0"/>
         <w:rPr>
-          <w:rFonts w:hint="eastAsia"/>
           <w:sz w:val="24"/>
           <w:szCs w:val="24"/>
         </w:rPr>
@@ -978,7 +935,6 @@
         <w:spacing w:line="360" w:lineRule="auto"/>
         <w:ind w:firstLineChars="0"/>
         <w:rPr>
-          <w:rFonts w:hint="eastAsia"/>
           <w:sz w:val="24"/>
           <w:szCs w:val="24"/>
         </w:rPr>
@@ -1050,7 +1006,6 @@
         <w:spacing w:line="360" w:lineRule="auto"/>
         <w:ind w:firstLineChars="0"/>
         <w:rPr>
-          <w:rFonts w:hint="eastAsia"/>
           <w:sz w:val="24"/>
           <w:szCs w:val="24"/>
         </w:rPr>
@@ -1126,7 +1081,6 @@
         <w:spacing w:line="360" w:lineRule="auto"/>
         <w:ind w:firstLineChars="0"/>
         <w:rPr>
-          <w:rFonts w:hint="eastAsia"/>
           <w:sz w:val="24"/>
           <w:szCs w:val="24"/>
         </w:rPr>
@@ -1220,7 +1174,6 @@
         <w:spacing w:line="360" w:lineRule="auto"/>
         <w:ind w:firstLineChars="0"/>
         <w:rPr>
-          <w:rFonts w:hint="eastAsia"/>
           <w:sz w:val="24"/>
           <w:szCs w:val="24"/>
         </w:rPr>
@@ -1312,7 +1265,6 @@
         <w:ind w:left="420"/>
         <w:jc w:val="left"/>
         <w:rPr>
-          <w:rFonts w:hint="eastAsia"/>
           <w:sz w:val="24"/>
           <w:szCs w:val="24"/>
         </w:rPr>
@@ -1351,7 +1303,6 @@
         <w:spacing w:line="360" w:lineRule="auto"/>
         <w:ind w:firstLineChars="0"/>
         <w:rPr>
-          <w:rFonts w:hint="eastAsia"/>
           <w:sz w:val="24"/>
           <w:szCs w:val="24"/>
         </w:rPr>
@@ -1375,7 +1326,6 @@
         <w:spacing w:line="360" w:lineRule="auto"/>
         <w:ind w:firstLineChars="0"/>
         <w:rPr>
-          <w:rFonts w:hint="eastAsia"/>
           <w:sz w:val="24"/>
           <w:szCs w:val="24"/>
         </w:rPr>
@@ -1416,7 +1366,6 @@
         <w:ind w:firstLineChars="0"/>
         <w:jc w:val="left"/>
         <w:rPr>
-          <w:rFonts w:hint="eastAsia"/>
           <w:sz w:val="24"/>
           <w:szCs w:val="24"/>
         </w:rPr>
@@ -1455,7 +1404,6 @@
         <w:ind w:left="840" w:firstLineChars="0" w:firstLine="0"/>
         <w:jc w:val="left"/>
         <w:rPr>
-          <w:rFonts w:hint="eastAsia"/>
           <w:sz w:val="24"/>
           <w:szCs w:val="24"/>
         </w:rPr>
@@ -1497,14 +1445,7 @@
           <w:sz w:val="24"/>
           <w:szCs w:val="24"/>
         </w:rPr>
-        <w:t xml:space="preserve"> </w:t>
-      </w:r>
-      <w:r>
-        <w:rPr>
-          <w:sz w:val="24"/>
-          <w:szCs w:val="24"/>
-        </w:rPr>
-        <w:t>zhenghaiyong@211.64.142.66:/fly/download/</w:t>
+        <w:t xml:space="preserve"> zhenghaiyong@211.64.142.66:/fly/download/</w:t>
       </w:r>
       <w:proofErr w:type="spellStart"/>
       <w:r>
@@ -1552,6 +1493,7 @@
         <w:ind w:firstLineChars="0"/>
         <w:jc w:val="left"/>
         <w:rPr>
+          <w:rFonts w:hint="eastAsia"/>
           <w:sz w:val="24"/>
           <w:szCs w:val="24"/>
         </w:rPr>
@@ -1574,16 +1516,298 @@
         </w:numPr>
         <w:spacing w:line="360" w:lineRule="auto"/>
         <w:ind w:firstLineChars="0"/>
-        <w:rPr>
-          <w:sz w:val="24"/>
-          <w:szCs w:val="24"/>
-        </w:rPr>
-      </w:pPr>
-      <w:r>
-        <w:rPr>
-          <w:sz w:val="24"/>
-          <w:szCs w:val="24"/>
-        </w:rPr>
+        <w:jc w:val="left"/>
+        <w:rPr>
+          <w:rFonts w:hint="eastAsia"/>
+          <w:sz w:val="24"/>
+          <w:szCs w:val="24"/>
+        </w:rPr>
+      </w:pPr>
+      <w:r>
+        <w:rPr>
+          <w:rFonts w:hint="eastAsia"/>
+          <w:sz w:val="24"/>
+          <w:szCs w:val="24"/>
+        </w:rPr>
+        <w:t>修改文件名方法</w:t>
+      </w:r>
+    </w:p>
+    <w:p>
+      <w:pPr>
+        <w:pStyle w:val="a3"/>
+        <w:numPr>
+          <w:ilvl w:val="0"/>
+          <w:numId w:val="8"/>
+        </w:numPr>
+        <w:spacing w:line="360" w:lineRule="auto"/>
+        <w:ind w:firstLineChars="0"/>
+        <w:jc w:val="left"/>
+        <w:rPr>
+          <w:rFonts w:hint="eastAsia"/>
+          <w:sz w:val="24"/>
+          <w:szCs w:val="24"/>
+        </w:rPr>
+      </w:pPr>
+      <w:r>
+        <w:rPr>
+          <w:rFonts w:hint="eastAsia"/>
+          <w:sz w:val="24"/>
+          <w:szCs w:val="24"/>
+        </w:rPr>
+        <w:t>登录服务器</w:t>
+      </w:r>
+    </w:p>
+    <w:p>
+      <w:pPr>
+        <w:pStyle w:val="a3"/>
+        <w:spacing w:line="360" w:lineRule="auto"/>
+        <w:ind w:left="840" w:firstLineChars="0" w:firstLine="0"/>
+        <w:jc w:val="left"/>
+        <w:rPr>
+          <w:rFonts w:hint="eastAsia"/>
+          <w:sz w:val="24"/>
+          <w:szCs w:val="24"/>
+        </w:rPr>
+      </w:pPr>
+      <w:r>
+        <w:rPr>
+          <w:sz w:val="24"/>
+          <w:szCs w:val="24"/>
+        </w:rPr>
+        <w:t>“</w:t>
+      </w:r>
+      <w:proofErr w:type="spellStart"/>
+      <w:r>
+        <w:rPr>
+          <w:rFonts w:hint="eastAsia"/>
+          <w:sz w:val="24"/>
+          <w:szCs w:val="24"/>
+        </w:rPr>
+        <w:t>ssh</w:t>
+      </w:r>
+      <w:proofErr w:type="spellEnd"/>
+      <w:r>
+        <w:rPr>
+          <w:rFonts w:hint="eastAsia"/>
+          <w:sz w:val="24"/>
+          <w:szCs w:val="24"/>
+        </w:rPr>
+        <w:t xml:space="preserve"> </w:t>
+      </w:r>
+      <w:r>
+        <w:rPr>
+          <w:rFonts w:hint="eastAsia"/>
+          <w:sz w:val="24"/>
+          <w:szCs w:val="24"/>
+        </w:rPr>
+        <w:t>zheng</w:t>
+      </w:r>
+      <w:bookmarkStart w:id="0" w:name="_GoBack"/>
+      <w:bookmarkEnd w:id="0"/>
+      <w:r>
+        <w:rPr>
+          <w:rFonts w:hint="eastAsia"/>
+          <w:sz w:val="24"/>
+          <w:szCs w:val="24"/>
+        </w:rPr>
+        <w:t>haiyong@211.64.142</w:t>
+      </w:r>
+      <w:r>
+        <w:rPr>
+          <w:rFonts w:hint="eastAsia"/>
+          <w:sz w:val="24"/>
+          <w:szCs w:val="24"/>
+        </w:rPr>
+        <w:t>.</w:t>
+      </w:r>
+      <w:r>
+        <w:rPr>
+          <w:rFonts w:hint="eastAsia"/>
+          <w:sz w:val="24"/>
+          <w:szCs w:val="24"/>
+        </w:rPr>
+        <w:t>66</w:t>
+      </w:r>
+      <w:r>
+        <w:rPr>
+          <w:sz w:val="24"/>
+          <w:szCs w:val="24"/>
+        </w:rPr>
+        <w:t>”</w:t>
+      </w:r>
+      <w:r>
+        <w:rPr>
+          <w:rFonts w:hint="eastAsia"/>
+          <w:sz w:val="24"/>
+          <w:szCs w:val="24"/>
+        </w:rPr>
+        <w:t>;</w:t>
+      </w:r>
+    </w:p>
+    <w:p>
+      <w:pPr>
+        <w:spacing w:line="360" w:lineRule="auto"/>
+        <w:jc w:val="left"/>
+        <w:rPr>
+          <w:rFonts w:hint="eastAsia"/>
+          <w:sz w:val="24"/>
+          <w:szCs w:val="24"/>
+        </w:rPr>
+      </w:pPr>
+      <w:r>
+        <w:rPr>
+          <w:rFonts w:hint="eastAsia"/>
+          <w:sz w:val="24"/>
+          <w:szCs w:val="24"/>
+        </w:rPr>
+        <w:tab/>
+        <w:t xml:space="preserve">2)  </w:t>
+      </w:r>
+      <w:r>
+        <w:rPr>
+          <w:rFonts w:hint="eastAsia"/>
+          <w:sz w:val="24"/>
+          <w:szCs w:val="24"/>
+        </w:rPr>
+        <w:t>输入密码进行登录</w:t>
+      </w:r>
+    </w:p>
+    <w:p>
+      <w:pPr>
+        <w:spacing w:line="360" w:lineRule="auto"/>
+        <w:jc w:val="left"/>
+        <w:rPr>
+          <w:rFonts w:hint="eastAsia"/>
+          <w:sz w:val="24"/>
+          <w:szCs w:val="24"/>
+        </w:rPr>
+      </w:pPr>
+      <w:r>
+        <w:rPr>
+          <w:rFonts w:hint="eastAsia"/>
+          <w:sz w:val="24"/>
+          <w:szCs w:val="24"/>
+        </w:rPr>
+        <w:tab/>
+        <w:t xml:space="preserve">3)  </w:t>
+      </w:r>
+      <w:r>
+        <w:rPr>
+          <w:rFonts w:hint="eastAsia"/>
+          <w:sz w:val="24"/>
+          <w:szCs w:val="24"/>
+        </w:rPr>
+        <w:t>修改文件名</w:t>
+      </w:r>
+    </w:p>
+    <w:p>
+      <w:pPr>
+        <w:spacing w:line="360" w:lineRule="auto"/>
+        <w:ind w:left="420" w:firstLine="420"/>
+        <w:jc w:val="left"/>
+        <w:rPr>
+          <w:rFonts w:hint="eastAsia"/>
+          <w:sz w:val="24"/>
+          <w:szCs w:val="24"/>
+        </w:rPr>
+      </w:pPr>
+      <w:r>
+        <w:rPr>
+          <w:sz w:val="24"/>
+          <w:szCs w:val="24"/>
+        </w:rPr>
+        <w:t>“</w:t>
+      </w:r>
+      <w:proofErr w:type="gramStart"/>
+      <w:r>
+        <w:rPr>
+          <w:rFonts w:hint="eastAsia"/>
+          <w:sz w:val="24"/>
+          <w:szCs w:val="24"/>
+        </w:rPr>
+        <w:t>mv</w:t>
+      </w:r>
+      <w:proofErr w:type="gramEnd"/>
+      <w:r>
+        <w:rPr>
+          <w:rFonts w:hint="eastAsia"/>
+          <w:sz w:val="24"/>
+          <w:szCs w:val="24"/>
+        </w:rPr>
+        <w:t xml:space="preserve"> /fly/download/</w:t>
+      </w:r>
+      <w:proofErr w:type="spellStart"/>
+      <w:r>
+        <w:rPr>
+          <w:rFonts w:hint="eastAsia"/>
+          <w:sz w:val="24"/>
+          <w:szCs w:val="24"/>
+        </w:rPr>
+        <w:t>valse</w:t>
+      </w:r>
+      <w:proofErr w:type="spellEnd"/>
+      <w:r>
+        <w:rPr>
+          <w:rFonts w:hint="eastAsia"/>
+          <w:sz w:val="24"/>
+          <w:szCs w:val="24"/>
+        </w:rPr>
+        <w:t>/old-filename /fly/download/</w:t>
+      </w:r>
+      <w:proofErr w:type="spellStart"/>
+      <w:r>
+        <w:rPr>
+          <w:rFonts w:hint="eastAsia"/>
+          <w:sz w:val="24"/>
+          <w:szCs w:val="24"/>
+        </w:rPr>
+        <w:t>valse</w:t>
+      </w:r>
+      <w:proofErr w:type="spellEnd"/>
+      <w:r>
+        <w:rPr>
+          <w:rFonts w:hint="eastAsia"/>
+          <w:sz w:val="24"/>
+          <w:szCs w:val="24"/>
+        </w:rPr>
+        <w:t>/new-filename</w:t>
+      </w:r>
+      <w:r>
+        <w:rPr>
+          <w:sz w:val="24"/>
+          <w:szCs w:val="24"/>
+        </w:rPr>
+        <w:t>”</w:t>
+      </w:r>
+      <w:r>
+        <w:rPr>
+          <w:rFonts w:hint="eastAsia"/>
+          <w:sz w:val="24"/>
+          <w:szCs w:val="24"/>
+        </w:rPr>
+        <w:t>;</w:t>
+      </w:r>
+    </w:p>
+    <w:p>
+      <w:pPr>
+        <w:pStyle w:val="a3"/>
+        <w:numPr>
+          <w:ilvl w:val="0"/>
+          <w:numId w:val="3"/>
+        </w:numPr>
+        <w:spacing w:line="360" w:lineRule="auto"/>
+        <w:ind w:firstLineChars="0"/>
+        <w:rPr>
+          <w:sz w:val="24"/>
+          <w:szCs w:val="24"/>
+        </w:rPr>
+      </w:pPr>
+      <w:r>
+        <w:rPr>
+          <w:sz w:val="24"/>
+          <w:szCs w:val="24"/>
+        </w:rPr>
+        <w:lastRenderedPageBreak/>
         <w:t>如果需要进行视频剪切、拼接可用</w:t>
       </w:r>
       <w:r>
@@ -1592,31 +1816,14 @@
           <w:sz w:val="24"/>
           <w:szCs w:val="24"/>
         </w:rPr>
-        <w:t>孙晓</w:t>
-      </w:r>
-      <w:proofErr w:type="gramStart"/>
-      <w:r>
-        <w:rPr>
-          <w:rFonts w:hint="eastAsia"/>
-          <w:sz w:val="24"/>
-          <w:szCs w:val="24"/>
-        </w:rPr>
-        <w:t>庆</w:t>
-      </w:r>
-      <w:r>
-        <w:rPr>
-          <w:sz w:val="24"/>
-          <w:szCs w:val="24"/>
-        </w:rPr>
-        <w:t>电脑</w:t>
-      </w:r>
-      <w:proofErr w:type="gramEnd"/>
-      <w:r>
-        <w:rPr>
-          <w:sz w:val="24"/>
-          <w:szCs w:val="24"/>
-        </w:rPr>
-        <w:t>里的软件</w:t>
+        <w:t>孙晓庆</w:t>
+      </w:r>
+      <w:r>
+        <w:rPr>
+          <w:sz w:val="24"/>
+          <w:szCs w:val="24"/>
+        </w:rPr>
+        <w:t>电脑里的软件</w:t>
       </w:r>
       <w:r>
         <w:rPr>
@@ -1708,8 +1915,97 @@
 </file>
 
 <file path=word/numbering.xml><?xml version="1.0" encoding="utf-8"?>
-<w:numbering xmlns:wpc="http://schemas.microsoft.com/office/word/2010/wordprocessingCanvas" xmlns:mc="http://schemas.openxmlformats.org/markup-compatibility/2006" xmlns:o="urn:schemas-microsoft-com:office:office" xmlns:r="http://schemas.openxmlformats.org/officeDocument/2006/relationships" xmlns:m="http://schemas.openxmlformats.org/officeDocument/2006/math" xmlns:v="urn:schemas-microsoft-com:vml" xmlns:wp14="http://schemas.microsoft.com/office/word/2010/wordprocessingDrawing" xmlns:wp="http://schemas.openxmlformats.org/drawingml/2006/wordprocessingDrawing" xmlns:w10="urn:schemas-microsoft-com:office:word" xmlns:w="http://schemas.openxmlformats.org/wordprocessingml/2006/main" xmlns:w14="http://schemas.microsoft.com/office/word/2010/wordml" xmlns:wpg="http://schemas.microsoft.com/office/word/2010/wordprocessingGroup" xmlns:wpi="http://schemas.microsoft.com/office/word/2010/wordprocessingInk" xmlns:wne="http://schemas.microsoft.com/office/word/2006/wordml" xmlns:wps="http://schemas.microsoft.com/office/word/2010/wordprocessingShape" mc:Ignorable="w14 wp14">
+<w:numbering xmlns:wpc="http://schemas.microsoft.com/office/word/2010/wordprocessingCanvas" xmlns:mo="http://schemas.microsoft.com/office/mac/office/2008/main" xmlns:mc="http://schemas.openxmlformats.org/markup-compatibility/2006" xmlns:mv="urn:schemas-microsoft-com:mac:vml" xmlns:o="urn:schemas-microsoft-com:office:office" xmlns:r="http://schemas.openxmlformats.org/officeDocument/2006/relationships" xmlns:m="http://schemas.openxmlformats.org/officeDocument/2006/math" xmlns:v="urn:schemas-microsoft-com:vml" xmlns:wp14="http://schemas.microsoft.com/office/word/2010/wordprocessingDrawing" xmlns:wp="http://schemas.openxmlformats.org/drawingml/2006/wordprocessingDrawing" xmlns:w10="urn:schemas-microsoft-com:office:word" xmlns:w="http://schemas.openxmlformats.org/wordprocessingml/2006/main" xmlns:w14="http://schemas.microsoft.com/office/word/2010/wordml" xmlns:wpg="http://schemas.microsoft.com/office/word/2010/wordprocessingGroup" xmlns:wpi="http://schemas.microsoft.com/office/word/2010/wordprocessingInk" xmlns:wne="http://schemas.microsoft.com/office/word/2006/wordml" xmlns:wps="http://schemas.microsoft.com/office/word/2010/wordprocessingShape" mc:Ignorable="w14 wp14">
   <w:abstractNum w:abstractNumId="0">
+    <w:nsid w:val="00FB39BB"/>
+    <w:multiLevelType w:val="hybridMultilevel"/>
+    <w:tmpl w:val="255A49BE"/>
+    <w:lvl w:ilvl="0" w:tplc="CAF6DFEC">
+      <w:start w:val="1"/>
+      <w:numFmt w:val="decimal"/>
+      <w:lvlText w:val="%1）"/>
+      <w:lvlJc w:val="left"/>
+      <w:pPr>
+        <w:ind w:left="840" w:hanging="480"/>
+      </w:pPr>
+      <w:rPr>
+        <w:rFonts w:hint="eastAsia"/>
+      </w:rPr>
+    </w:lvl>
+    <w:lvl w:ilvl="1" w:tplc="04090019" w:tentative="1">
+      <w:start w:val="1"/>
+      <w:numFmt w:val="lowerLetter"/>
+      <w:lvlText w:val="%2)"/>
+      <w:lvlJc w:val="left"/>
+      <w:pPr>
+        <w:ind w:left="1320" w:hanging="480"/>
+      </w:pPr>
+    </w:lvl>
+    <w:lvl w:ilvl="2" w:tplc="0409001B" w:tentative="1">
+      <w:start w:val="1"/>
+      <w:numFmt w:val="lowerRoman"/>
+      <w:lvlText w:val="%3."/>
+      <w:lvlJc w:val="right"/>
+      <w:pPr>
+        <w:ind w:left="1800" w:hanging="480"/>
+      </w:pPr>
+    </w:lvl>
+    <w:lvl w:ilvl="3" w:tplc="0409000F" w:tentative="1">
+      <w:start w:val="1"/>
+      <w:numFmt w:val="decimal"/>
+      <w:lvlText w:val="%4."/>
+      <w:lvlJc w:val="left"/>
+      <w:pPr>
+        <w:ind w:left="2280" w:hanging="480"/>
+      </w:pPr>
+    </w:lvl>
+    <w:lvl w:ilvl="4" w:tplc="04090019" w:tentative="1">
+      <w:start w:val="1"/>
+      <w:numFmt w:val="lowerLetter"/>
+      <w:lvlText w:val="%5)"/>
+      <w:lvlJc w:val="left"/>
+      <w:pPr>
+        <w:ind w:left="2760" w:hanging="480"/>
+      </w:pPr>
+    </w:lvl>
+    <w:lvl w:ilvl="5" w:tplc="0409001B" w:tentative="1">
+      <w:start w:val="1"/>
+      <w:numFmt w:val="lowerRoman"/>
+      <w:lvlText w:val="%6."/>
+      <w:lvlJc w:val="right"/>
+      <w:pPr>
+        <w:ind w:left="3240" w:hanging="480"/>
+      </w:pPr>
+    </w:lvl>
+    <w:lvl w:ilvl="6" w:tplc="0409000F" w:tentative="1">
+      <w:start w:val="1"/>
+      <w:numFmt w:val="decimal"/>
+      <w:lvlText w:val="%7."/>
+      <w:lvlJc w:val="left"/>
+      <w:pPr>
+        <w:ind w:left="3720" w:hanging="480"/>
+      </w:pPr>
+    </w:lvl>
+    <w:lvl w:ilvl="7" w:tplc="04090019" w:tentative="1">
+      <w:start w:val="1"/>
+      <w:numFmt w:val="lowerLetter"/>
+      <w:lvlText w:val="%8)"/>
+      <w:lvlJc w:val="left"/>
+      <w:pPr>
+        <w:ind w:left="4200" w:hanging="480"/>
+      </w:pPr>
+    </w:lvl>
+    <w:lvl w:ilvl="8" w:tplc="0409001B" w:tentative="1">
+      <w:start w:val="1"/>
+      <w:numFmt w:val="lowerRoman"/>
+      <w:lvlText w:val="%9."/>
+      <w:lvlJc w:val="right"/>
+      <w:pPr>
+        <w:ind w:left="4680" w:hanging="480"/>
+      </w:pPr>
+    </w:lvl>
+  </w:abstractNum>
+  <w:abstractNum w:abstractNumId="1">
     <w:nsid w:val="13F549EF"/>
     <w:multiLevelType w:val="hybridMultilevel"/>
     <w:tmpl w:val="19E26628"/>
@@ -1798,7 +2094,7 @@
       </w:pPr>
     </w:lvl>
   </w:abstractNum>
-  <w:abstractNum w:abstractNumId="1">
+  <w:abstractNum w:abstractNumId="2">
     <w:nsid w:val="1D3D5242"/>
     <w:multiLevelType w:val="hybridMultilevel"/>
     <w:tmpl w:val="AC466622"/>
@@ -1887,7 +2183,7 @@
       </w:pPr>
     </w:lvl>
   </w:abstractNum>
-  <w:abstractNum w:abstractNumId="2">
+  <w:abstractNum w:abstractNumId="3">
     <w:nsid w:val="3A656E19"/>
     <w:multiLevelType w:val="hybridMultilevel"/>
     <w:tmpl w:val="254E8082"/>
@@ -1973,7 +2269,7 @@
       </w:pPr>
     </w:lvl>
   </w:abstractNum>
-  <w:abstractNum w:abstractNumId="3">
+  <w:abstractNum w:abstractNumId="4">
     <w:nsid w:val="4A62609A"/>
     <w:multiLevelType w:val="hybridMultilevel"/>
     <w:tmpl w:val="652A88AA"/>
@@ -2059,7 +2355,7 @@
       </w:pPr>
     </w:lvl>
   </w:abstractNum>
-  <w:abstractNum w:abstractNumId="4">
+  <w:abstractNum w:abstractNumId="5">
     <w:nsid w:val="64572832"/>
     <w:multiLevelType w:val="hybridMultilevel"/>
     <w:tmpl w:val="1D3AB652"/>
@@ -2148,7 +2444,7 @@
       </w:pPr>
     </w:lvl>
   </w:abstractNum>
-  <w:abstractNum w:abstractNumId="5">
+  <w:abstractNum w:abstractNumId="6">
     <w:nsid w:val="6CDB5166"/>
     <w:multiLevelType w:val="hybridMultilevel"/>
     <w:tmpl w:val="F3BC3450"/>
@@ -2234,7 +2530,7 @@
       </w:pPr>
     </w:lvl>
   </w:abstractNum>
-  <w:abstractNum w:abstractNumId="6">
+  <w:abstractNum w:abstractNumId="7">
     <w:nsid w:val="6E061BBE"/>
     <w:multiLevelType w:val="hybridMultilevel"/>
     <w:tmpl w:val="EB0E04EA"/>
@@ -2321,25 +2617,28 @@
     </w:lvl>
   </w:abstractNum>
   <w:num w:numId="1">
+    <w:abstractNumId w:val="2"/>
+  </w:num>
+  <w:num w:numId="2">
+    <w:abstractNumId w:val="5"/>
+  </w:num>
+  <w:num w:numId="3">
     <w:abstractNumId w:val="1"/>
   </w:num>
-  <w:num w:numId="2">
+  <w:num w:numId="4">
+    <w:abstractNumId w:val="6"/>
+  </w:num>
+  <w:num w:numId="5">
+    <w:abstractNumId w:val="3"/>
+  </w:num>
+  <w:num w:numId="6">
+    <w:abstractNumId w:val="7"/>
+  </w:num>
+  <w:num w:numId="7">
     <w:abstractNumId w:val="4"/>
   </w:num>
-  <w:num w:numId="3">
+  <w:num w:numId="8">
     <w:abstractNumId w:val="0"/>
-  </w:num>
-  <w:num w:numId="4">
-    <w:abstractNumId w:val="5"/>
-  </w:num>
-  <w:num w:numId="5">
-    <w:abstractNumId w:val="2"/>
-  </w:num>
-  <w:num w:numId="6">
-    <w:abstractNumId w:val="6"/>
-  </w:num>
-  <w:num w:numId="7">
-    <w:abstractNumId w:val="3"/>
   </w:num>
 </w:numbering>
 </file>
@@ -2358,7 +2657,7 @@
     </w:rPrDefault>
     <w:pPrDefault/>
   </w:docDefaults>
-  <w:latentStyles w:defLockedState="0" w:defUIPriority="99" w:defSemiHidden="1" w:defUnhideWhenUsed="1" w:defQFormat="0" w:count="267">
+  <w:latentStyles w:defLockedState="0" w:defUIPriority="99" w:defSemiHidden="1" w:defUnhideWhenUsed="1" w:defQFormat="0" w:count="276">
     <w:lsdException w:name="Normal" w:semiHidden="0" w:uiPriority="0" w:unhideWhenUsed="0" w:qFormat="1"/>
     <w:lsdException w:name="heading 1" w:semiHidden="0" w:uiPriority="9" w:unhideWhenUsed="0" w:qFormat="1"/>
     <w:lsdException w:name="heading 2" w:uiPriority="9" w:qFormat="1"/>
@@ -2545,7 +2844,7 @@
   <w:style w:type="paragraph" w:styleId="a4">
     <w:name w:val="Balloon Text"/>
     <w:basedOn w:val="a"/>
-    <w:link w:val="Char"/>
+    <w:link w:val="a5"/>
     <w:uiPriority w:val="99"/>
     <w:semiHidden/>
     <w:unhideWhenUsed/>
@@ -2555,8 +2854,8 @@
       <w:szCs w:val="18"/>
     </w:rPr>
   </w:style>
-  <w:style w:type="character" w:customStyle="1" w:styleId="Char">
-    <w:name w:val="批注框文本 Char"/>
+  <w:style w:type="character" w:customStyle="1" w:styleId="a5">
+    <w:name w:val="批注框文本字符"/>
     <w:basedOn w:val="a0"/>
     <w:link w:val="a4"/>
     <w:uiPriority w:val="99"/>
@@ -2567,7 +2866,7 @@
       <w:szCs w:val="18"/>
     </w:rPr>
   </w:style>
-  <w:style w:type="character" w:styleId="a5">
+  <w:style w:type="character" w:styleId="a6">
     <w:name w:val="Hyperlink"/>
     <w:basedOn w:val="a0"/>
     <w:uiPriority w:val="99"/>
@@ -2583,11 +2882,23 @@
     <w:basedOn w:val="a0"/>
     <w:rsid w:val="00165366"/>
   </w:style>
+  <w:style w:type="character" w:styleId="FollowedHyperlink">
+    <w:name w:val="FollowedHyperlink"/>
+    <w:basedOn w:val="a0"/>
+    <w:uiPriority w:val="99"/>
+    <w:semiHidden/>
+    <w:unhideWhenUsed/>
+    <w:rsid w:val="002C0A31"/>
+    <w:rPr>
+      <w:color w:val="800080" w:themeColor="followedHyperlink"/>
+      <w:u w:val="single"/>
+    </w:rPr>
+  </w:style>
 </w:styles>
 </file>
 
 <file path=word/stylesWithEffects.xml><?xml version="1.0" encoding="utf-8"?>
-<w:styles xmlns:wpc="http://schemas.microsoft.com/office/word/2010/wordprocessingCanvas" xmlns:mc="http://schemas.openxmlformats.org/markup-compatibility/2006" xmlns:o="urn:schemas-microsoft-com:office:office" xmlns:r="http://schemas.openxmlformats.org/officeDocument/2006/relationships" xmlns:m="http://schemas.openxmlformats.org/officeDocument/2006/math" xmlns:v="urn:schemas-microsoft-com:vml" xmlns:wp14="http://schemas.microsoft.com/office/word/2010/wordprocessingDrawing" xmlns:wp="http://schemas.openxmlformats.org/drawingml/2006/wordprocessingDrawing" xmlns:w10="urn:schemas-microsoft-com:office:word" xmlns:w="http://schemas.openxmlformats.org/wordprocessingml/2006/main" xmlns:w14="http://schemas.microsoft.com/office/word/2010/wordml" xmlns:wpg="http://schemas.microsoft.com/office/word/2010/wordprocessingGroup" xmlns:wpi="http://schemas.microsoft.com/office/word/2010/wordprocessingInk" xmlns:wne="http://schemas.microsoft.com/office/word/2006/wordml" xmlns:wps="http://schemas.microsoft.com/office/word/2010/wordprocessingShape" mc:Ignorable="w14 wp14">
+<w:styles xmlns:wpc="http://schemas.microsoft.com/office/word/2010/wordprocessingCanvas" xmlns:mo="http://schemas.microsoft.com/office/mac/office/2008/main" xmlns:mc="http://schemas.openxmlformats.org/markup-compatibility/2006" xmlns:mv="urn:schemas-microsoft-com:mac:vml" xmlns:o="urn:schemas-microsoft-com:office:office" xmlns:r="http://schemas.openxmlformats.org/officeDocument/2006/relationships" xmlns:m="http://schemas.openxmlformats.org/officeDocument/2006/math" xmlns:v="urn:schemas-microsoft-com:vml" xmlns:wp14="http://schemas.microsoft.com/office/word/2010/wordprocessingDrawing" xmlns:wp="http://schemas.openxmlformats.org/drawingml/2006/wordprocessingDrawing" xmlns:w10="urn:schemas-microsoft-com:office:word" xmlns:w="http://schemas.openxmlformats.org/wordprocessingml/2006/main" xmlns:w14="http://schemas.microsoft.com/office/word/2010/wordml" xmlns:wpg="http://schemas.microsoft.com/office/word/2010/wordprocessingGroup" xmlns:wpi="http://schemas.microsoft.com/office/word/2010/wordprocessingInk" xmlns:wne="http://schemas.microsoft.com/office/word/2006/wordml" xmlns:wps="http://schemas.microsoft.com/office/word/2010/wordprocessingShape" mc:Ignorable="w14 wp14">
   <w:docDefaults>
     <w:rPrDefault>
       <w:rPr>
@@ -2600,7 +2911,7 @@
     </w:rPrDefault>
     <w:pPrDefault/>
   </w:docDefaults>
-  <w:latentStyles w:defLockedState="0" w:defUIPriority="99" w:defSemiHidden="1" w:defUnhideWhenUsed="1" w:defQFormat="0" w:count="267">
+  <w:latentStyles w:defLockedState="0" w:defUIPriority="99" w:defSemiHidden="1" w:defUnhideWhenUsed="1" w:defQFormat="0" w:count="276">
     <w:lsdException w:name="Normal" w:semiHidden="0" w:uiPriority="0" w:unhideWhenUsed="0" w:qFormat="1"/>
     <w:lsdException w:name="heading 1" w:semiHidden="0" w:uiPriority="9" w:unhideWhenUsed="0" w:qFormat="1"/>
     <w:lsdException w:name="heading 2" w:uiPriority="9" w:qFormat="1"/>
@@ -2787,7 +3098,7 @@
   <w:style w:type="paragraph" w:styleId="a4">
     <w:name w:val="Balloon Text"/>
     <w:basedOn w:val="a"/>
-    <w:link w:val="Char"/>
+    <w:link w:val="a5"/>
     <w:uiPriority w:val="99"/>
     <w:semiHidden/>
     <w:unhideWhenUsed/>
@@ -2797,8 +3108,8 @@
       <w:szCs w:val="18"/>
     </w:rPr>
   </w:style>
-  <w:style w:type="character" w:customStyle="1" w:styleId="Char">
-    <w:name w:val="批注框文本 Char"/>
+  <w:style w:type="character" w:customStyle="1" w:styleId="a5">
+    <w:name w:val="批注框文本字符"/>
     <w:basedOn w:val="a0"/>
     <w:link w:val="a4"/>
     <w:uiPriority w:val="99"/>
@@ -2809,7 +3120,7 @@
       <w:szCs w:val="18"/>
     </w:rPr>
   </w:style>
-  <w:style w:type="character" w:styleId="a5">
+  <w:style w:type="character" w:styleId="a6">
     <w:name w:val="Hyperlink"/>
     <w:basedOn w:val="a0"/>
     <w:uiPriority w:val="99"/>
@@ -2824,6 +3135,18 @@
     <w:name w:val="apple-converted-space"/>
     <w:basedOn w:val="a0"/>
     <w:rsid w:val="00165366"/>
+  </w:style>
+  <w:style w:type="character" w:styleId="FollowedHyperlink">
+    <w:name w:val="FollowedHyperlink"/>
+    <w:basedOn w:val="a0"/>
+    <w:uiPriority w:val="99"/>
+    <w:semiHidden/>
+    <w:unhideWhenUsed/>
+    <w:rsid w:val="002C0A31"/>
+    <w:rPr>
+      <w:color w:val="800080" w:themeColor="followedHyperlink"/>
+      <w:u w:val="single"/>
+    </w:rPr>
   </w:style>
 </w:styles>
 </file>

</xml_diff>